<commit_message>
Mindjárt kész van a dokumentáció
</commit_message>
<xml_diff>
--- a/Ingatlanos.docx
+++ b/Ingatlanos.docx
@@ -1,6 +1,6 @@
 
 <file path=word/document.xml><?xml version="1.0" encoding="utf-8"?>
-<w:document xmlns:wpc="http://schemas.microsoft.com/office/word/2010/wordprocessingCanvas" xmlns:cx="http://schemas.microsoft.com/office/drawing/2014/chartex" xmlns:cx1="http://schemas.microsoft.com/office/drawing/2015/9/8/chartex" xmlns:mc="http://schemas.openxmlformats.org/markup-compatibility/2006" xmlns:o="urn:schemas-microsoft-com:office:office" xmlns:r="http://schemas.openxmlformats.org/officeDocument/2006/relationships" xmlns:m="http://schemas.openxmlformats.org/officeDocument/2006/math" xmlns:v="urn:schemas-microsoft-com:vml" xmlns:wp14="http://schemas.microsoft.com/office/word/2010/wordprocessingDrawing" xmlns:wp="http://schemas.openxmlformats.org/drawingml/2006/wordprocessingDrawing" xmlns:w10="urn:schemas-microsoft-com:office:word" xmlns:w="http://schemas.openxmlformats.org/wordprocessingml/2006/main" xmlns:w14="http://schemas.microsoft.com/office/word/2010/wordml" xmlns:w15="http://schemas.microsoft.com/office/word/2012/wordml" xmlns:w16se="http://schemas.microsoft.com/office/word/2015/wordml/symex" xmlns:wpg="http://schemas.microsoft.com/office/word/2010/wordprocessingGroup" xmlns:wpi="http://schemas.microsoft.com/office/word/2010/wordprocessingInk" xmlns:wne="http://schemas.microsoft.com/office/word/2006/wordml" xmlns:wps="http://schemas.microsoft.com/office/word/2010/wordprocessingShape" mc:Ignorable="w14 w15 w16se wp14">
+<w:document xmlns:wpc="http://schemas.microsoft.com/office/word/2010/wordprocessingCanvas" xmlns:cx="http://schemas.microsoft.com/office/drawing/2014/chartex" xmlns:cx1="http://schemas.microsoft.com/office/drawing/2015/9/8/chartex" xmlns:cx2="http://schemas.microsoft.com/office/drawing/2015/10/21/chartex" xmlns:cx3="http://schemas.microsoft.com/office/drawing/2016/5/9/chartex" xmlns:cx4="http://schemas.microsoft.com/office/drawing/2016/5/10/chartex" xmlns:cx5="http://schemas.microsoft.com/office/drawing/2016/5/11/chartex" xmlns:cx6="http://schemas.microsoft.com/office/drawing/2016/5/12/chartex" xmlns:cx7="http://schemas.microsoft.com/office/drawing/2016/5/13/chartex" xmlns:cx8="http://schemas.microsoft.com/office/drawing/2016/5/14/chartex" xmlns:mc="http://schemas.openxmlformats.org/markup-compatibility/2006" xmlns:aink="http://schemas.microsoft.com/office/drawing/2016/ink" xmlns:am3d="http://schemas.microsoft.com/office/drawing/2017/model3d" xmlns:o="urn:schemas-microsoft-com:office:office" xmlns:oel="http://schemas.microsoft.com/office/2019/extlst" xmlns:r="http://schemas.openxmlformats.org/officeDocument/2006/relationships" xmlns:m="http://schemas.openxmlformats.org/officeDocument/2006/math" xmlns:v="urn:schemas-microsoft-com:vml" xmlns:wp14="http://schemas.microsoft.com/office/word/2010/wordprocessingDrawing" xmlns:wp="http://schemas.openxmlformats.org/drawingml/2006/wordprocessingDrawing" xmlns:w10="urn:schemas-microsoft-com:office:word" xmlns:w="http://schemas.openxmlformats.org/wordprocessingml/2006/main" xmlns:w14="http://schemas.microsoft.com/office/word/2010/wordml" xmlns:w15="http://schemas.microsoft.com/office/word/2012/wordml" xmlns:w16cex="http://schemas.microsoft.com/office/word/2018/wordml/cex" xmlns:w16cid="http://schemas.microsoft.com/office/word/2016/wordml/cid" xmlns:w16="http://schemas.microsoft.com/office/word/2018/wordml" xmlns:w16du="http://schemas.microsoft.com/office/word/2023/wordml/word16du" xmlns:w16sdtdh="http://schemas.microsoft.com/office/word/2020/wordml/sdtdatahash" xmlns:w16se="http://schemas.microsoft.com/office/word/2015/wordml/symex" xmlns:wpg="http://schemas.microsoft.com/office/word/2010/wordprocessingGroup" xmlns:wpi="http://schemas.microsoft.com/office/word/2010/wordprocessingInk" xmlns:wne="http://schemas.microsoft.com/office/word/2006/wordml" xmlns:wps="http://schemas.microsoft.com/office/word/2010/wordprocessingShape" mc:Ignorable="w14 w15 w16se w16cid w16 w16cex w16sdtdh wp14">
   <w:body>
     <w:p>
       <w:pPr>
@@ -71,16 +71,56 @@
           <w:sz w:val="24"/>
           <w:szCs w:val="24"/>
         </w:rPr>
-        <w:t xml:space="preserve"> menüpont találhat</w:t>
-      </w:r>
-      <w:bookmarkStart w:id="0" w:name="_GoBack"/>
-      <w:bookmarkEnd w:id="0"/>
-      <w:r>
+        <w:t xml:space="preserve"> menüpont található, mindegyik menüpont bal oldalán található a sorszáma, hogy melyik szám lenyomásakor indul el az adott funkció. </w:t>
+      </w:r>
+    </w:p>
+    <w:p>
+      <w:pPr>
+        <w:jc w:val="center"/>
         <w:rPr>
           <w:sz w:val="24"/>
           <w:szCs w:val="24"/>
         </w:rPr>
-        <w:t xml:space="preserve">ó, mindegyik menüpont bal oldalán található a sorszáma, hogy melyik szám lenyomásakor indul el az adott funkció. </w:t>
+      </w:pPr>
+      <w:r>
+        <w:rPr>
+          <w:noProof/>
+        </w:rPr>
+        <w:drawing>
+          <wp:inline distT="0" distB="0" distL="0" distR="0" wp14:anchorId="274F29D9" wp14:editId="51236A19">
+            <wp:extent cx="5389245" cy="2677989"/>
+            <wp:effectExtent l="0" t="0" r="1905" b="8255"/>
+            <wp:docPr id="242885770" name="Kép 1"/>
+            <wp:cNvGraphicFramePr>
+              <a:graphicFrameLocks xmlns:a="http://schemas.openxmlformats.org/drawingml/2006/main" noChangeAspect="1"/>
+            </wp:cNvGraphicFramePr>
+            <a:graphic xmlns:a="http://schemas.openxmlformats.org/drawingml/2006/main">
+              <a:graphicData uri="http://schemas.openxmlformats.org/drawingml/2006/picture">
+                <pic:pic xmlns:pic="http://schemas.openxmlformats.org/drawingml/2006/picture">
+                  <pic:nvPicPr>
+                    <pic:cNvPr id="242885770" name=""/>
+                    <pic:cNvPicPr/>
+                  </pic:nvPicPr>
+                  <pic:blipFill>
+                    <a:blip r:embed="rId5"/>
+                    <a:stretch>
+                      <a:fillRect/>
+                    </a:stretch>
+                  </pic:blipFill>
+                  <pic:spPr>
+                    <a:xfrm>
+                      <a:off x="0" y="0"/>
+                      <a:ext cx="5400471" cy="2683567"/>
+                    </a:xfrm>
+                    <a:prstGeom prst="rect">
+                      <a:avLst/>
+                    </a:prstGeom>
+                  </pic:spPr>
+                </pic:pic>
+              </a:graphicData>
+            </a:graphic>
+          </wp:inline>
+        </w:drawing>
       </w:r>
     </w:p>
     <w:p>
@@ -182,7 +222,7 @@
           <w:lang w:eastAsia="hu-HU"/>
         </w:rPr>
         <w:drawing>
-          <wp:inline distT="0" distB="0" distL="0" distR="0">
+          <wp:inline distT="0" distB="0" distL="0" distR="0" wp14:anchorId="263F3CDD" wp14:editId="630EA8C6">
             <wp:extent cx="5334000" cy="2672292"/>
             <wp:effectExtent l="0" t="0" r="0" b="0"/>
             <wp:docPr id="1" name="Kép 1"/>
@@ -197,7 +237,7 @@
                     <pic:cNvPicPr/>
                   </pic:nvPicPr>
                   <pic:blipFill>
-                    <a:blip r:embed="rId5">
+                    <a:blip r:embed="rId6">
                       <a:extLst>
                         <a:ext uri="{28A0092B-C50C-407E-A947-70E740481C1C}">
                           <a14:useLocalDpi xmlns:a14="http://schemas.microsoft.com/office/drawing/2010/main" val="0"/>
@@ -288,7 +328,60 @@
     </w:p>
     <w:p>
       <w:pPr>
-        <w:rPr>
+        <w:jc w:val="center"/>
+        <w:rPr>
+          <w:b/>
+          <w:sz w:val="24"/>
+          <w:szCs w:val="28"/>
+        </w:rPr>
+      </w:pPr>
+      <w:r>
+        <w:rPr>
+          <w:noProof/>
+        </w:rPr>
+        <w:lastRenderedPageBreak/>
+        <w:drawing>
+          <wp:inline distT="0" distB="0" distL="0" distR="0" wp14:anchorId="5B0842F2" wp14:editId="789B7F6A">
+            <wp:extent cx="5394541" cy="2677647"/>
+            <wp:effectExtent l="0" t="0" r="0" b="8890"/>
+            <wp:docPr id="1887141620" name="Kép 1"/>
+            <wp:cNvGraphicFramePr>
+              <a:graphicFrameLocks xmlns:a="http://schemas.openxmlformats.org/drawingml/2006/main" noChangeAspect="1"/>
+            </wp:cNvGraphicFramePr>
+            <a:graphic xmlns:a="http://schemas.openxmlformats.org/drawingml/2006/main">
+              <a:graphicData uri="http://schemas.openxmlformats.org/drawingml/2006/picture">
+                <pic:pic xmlns:pic="http://schemas.openxmlformats.org/drawingml/2006/picture">
+                  <pic:nvPicPr>
+                    <pic:cNvPr id="1887141620" name=""/>
+                    <pic:cNvPicPr/>
+                  </pic:nvPicPr>
+                  <pic:blipFill>
+                    <a:blip r:embed="rId7"/>
+                    <a:stretch>
+                      <a:fillRect/>
+                    </a:stretch>
+                  </pic:blipFill>
+                  <pic:spPr>
+                    <a:xfrm>
+                      <a:off x="0" y="0"/>
+                      <a:ext cx="5438988" cy="2699709"/>
+                    </a:xfrm>
+                    <a:prstGeom prst="rect">
+                      <a:avLst/>
+                    </a:prstGeom>
+                  </pic:spPr>
+                </pic:pic>
+              </a:graphicData>
+            </a:graphic>
+          </wp:inline>
+        </w:drawing>
+      </w:r>
+    </w:p>
+    <w:p>
+      <w:pPr>
+        <w:rPr>
+          <w:b/>
+          <w:bCs/>
           <w:sz w:val="24"/>
           <w:szCs w:val="28"/>
         </w:rPr>
@@ -306,7 +399,72 @@
           <w:sz w:val="24"/>
           <w:szCs w:val="28"/>
         </w:rPr>
-        <w:t xml:space="preserve"> Már eladott ingatlan törlése -</w:t>
+        <w:t xml:space="preserve"> Már eladott ingatlan törlése </w:t>
+      </w:r>
+      <w:r>
+        <w:rPr>
+          <w:sz w:val="24"/>
+          <w:szCs w:val="28"/>
+        </w:rPr>
+        <w:t xml:space="preserve">– Ahhoz, hogy a felhasználó kitöröljön egy ingatlant, meg kell adnia az </w:t>
+      </w:r>
+      <w:r>
+        <w:rPr>
+          <w:b/>
+          <w:bCs/>
+          <w:sz w:val="24"/>
+          <w:szCs w:val="28"/>
+        </w:rPr>
+        <w:t>ingatlannak az azonosítóját.</w:t>
+      </w:r>
+    </w:p>
+    <w:p>
+      <w:pPr>
+        <w:jc w:val="center"/>
+        <w:rPr>
+          <w:sz w:val="24"/>
+          <w:szCs w:val="28"/>
+        </w:rPr>
+      </w:pPr>
+      <w:r>
+        <w:rPr>
+          <w:noProof/>
+        </w:rPr>
+        <w:drawing>
+          <wp:inline distT="0" distB="0" distL="0" distR="0" wp14:anchorId="0822A0B7" wp14:editId="5FA48B67">
+            <wp:extent cx="5379720" cy="2681558"/>
+            <wp:effectExtent l="0" t="0" r="0" b="5080"/>
+            <wp:docPr id="234002874" name="Kép 1" descr="A képen szöveg látható&#10;&#10;Automatikusan generált leírás"/>
+            <wp:cNvGraphicFramePr>
+              <a:graphicFrameLocks xmlns:a="http://schemas.openxmlformats.org/drawingml/2006/main" noChangeAspect="1"/>
+            </wp:cNvGraphicFramePr>
+            <a:graphic xmlns:a="http://schemas.openxmlformats.org/drawingml/2006/main">
+              <a:graphicData uri="http://schemas.openxmlformats.org/drawingml/2006/picture">
+                <pic:pic xmlns:pic="http://schemas.openxmlformats.org/drawingml/2006/picture">
+                  <pic:nvPicPr>
+                    <pic:cNvPr id="234002874" name="Kép 1" descr="A képen szöveg látható&#10;&#10;Automatikusan generált leírás"/>
+                    <pic:cNvPicPr/>
+                  </pic:nvPicPr>
+                  <pic:blipFill>
+                    <a:blip r:embed="rId8"/>
+                    <a:stretch>
+                      <a:fillRect/>
+                    </a:stretch>
+                  </pic:blipFill>
+                  <pic:spPr>
+                    <a:xfrm>
+                      <a:off x="0" y="0"/>
+                      <a:ext cx="5389709" cy="2686537"/>
+                    </a:xfrm>
+                    <a:prstGeom prst="rect">
+                      <a:avLst/>
+                    </a:prstGeom>
+                  </pic:spPr>
+                </pic:pic>
+              </a:graphicData>
+            </a:graphic>
+          </wp:inline>
+        </w:drawing>
       </w:r>
     </w:p>
     <w:p>
@@ -347,8 +505,9 @@
           <w:szCs w:val="28"/>
           <w:lang w:eastAsia="hu-HU"/>
         </w:rPr>
+        <w:lastRenderedPageBreak/>
         <w:drawing>
-          <wp:inline distT="0" distB="0" distL="0" distR="0">
+          <wp:inline distT="0" distB="0" distL="0" distR="0" wp14:anchorId="446DA080" wp14:editId="3CB32FE8">
             <wp:extent cx="5411837" cy="2660581"/>
             <wp:effectExtent l="0" t="0" r="0" b="6985"/>
             <wp:docPr id="5" name="Kép 5"/>
@@ -363,7 +522,7 @@
                     <pic:cNvPicPr/>
                   </pic:nvPicPr>
                   <pic:blipFill>
-                    <a:blip r:embed="rId6">
+                    <a:blip r:embed="rId9">
                       <a:extLst>
                         <a:ext uri="{28A0092B-C50C-407E-A947-70E740481C1C}">
                           <a14:useLocalDpi xmlns:a14="http://schemas.microsoft.com/office/drawing/2010/main" val="0"/>
@@ -403,7 +562,6 @@
           <w:sz w:val="28"/>
           <w:szCs w:val="28"/>
         </w:rPr>
-        <w:lastRenderedPageBreak/>
         <w:t>5.</w:t>
       </w:r>
       <w:r>
@@ -411,35 +569,7 @@
           <w:sz w:val="24"/>
           <w:szCs w:val="28"/>
         </w:rPr>
-        <w:t xml:space="preserve"> Ingatlanok kiíratása -</w:t>
-      </w:r>
-      <w:r>
-        <w:rPr>
-          <w:sz w:val="24"/>
-          <w:szCs w:val="28"/>
-        </w:rPr>
-        <w:t xml:space="preserve"> A felhasználó meg tudja tekinteni az eddig rögzített </w:t>
-      </w:r>
-      <w:r>
-        <w:rPr>
-          <w:sz w:val="24"/>
-          <w:szCs w:val="28"/>
-        </w:rPr>
-        <w:t>ingatlanok</w:t>
-      </w:r>
-      <w:r>
-        <w:rPr>
-          <w:sz w:val="24"/>
-          <w:szCs w:val="28"/>
-        </w:rPr>
-        <w:t xml:space="preserve"> adatait</w:t>
-      </w:r>
-      <w:r>
-        <w:rPr>
-          <w:sz w:val="24"/>
-          <w:szCs w:val="28"/>
-        </w:rPr>
-        <w:t>.</w:t>
+        <w:t xml:space="preserve"> Ingatlanok kiíratása - A felhasználó meg tudja tekinteni az eddig rögzített ingatlanok adatait.</w:t>
       </w:r>
     </w:p>
     <w:p>
@@ -456,7 +586,7 @@
           <w:lang w:eastAsia="hu-HU"/>
         </w:rPr>
         <w:drawing>
-          <wp:inline distT="0" distB="0" distL="0" distR="0" wp14:anchorId="26DA8A71" wp14:editId="7AE8E2E1">
+          <wp:inline distT="0" distB="0" distL="0" distR="0" wp14:anchorId="4141B637" wp14:editId="10F83B25">
             <wp:extent cx="5564708" cy="2712427"/>
             <wp:effectExtent l="0" t="0" r="0" b="0"/>
             <wp:docPr id="6" name="Kép 6"/>
@@ -471,7 +601,7 @@
                     <pic:cNvPicPr/>
                   </pic:nvPicPr>
                   <pic:blipFill>
-                    <a:blip r:embed="rId7"/>
+                    <a:blip r:embed="rId10"/>
                     <a:stretch>
                       <a:fillRect/>
                     </a:stretch>
@@ -565,7 +695,7 @@
 </file>
 
 <file path=word/numbering.xml><?xml version="1.0" encoding="utf-8"?>
-<w:numbering xmlns:wpc="http://schemas.microsoft.com/office/word/2010/wordprocessingCanvas" xmlns:cx="http://schemas.microsoft.com/office/drawing/2014/chartex" xmlns:cx1="http://schemas.microsoft.com/office/drawing/2015/9/8/chartex" xmlns:mc="http://schemas.openxmlformats.org/markup-compatibility/2006" xmlns:o="urn:schemas-microsoft-com:office:office" xmlns:r="http://schemas.openxmlformats.org/officeDocument/2006/relationships" xmlns:m="http://schemas.openxmlformats.org/officeDocument/2006/math" xmlns:v="urn:schemas-microsoft-com:vml" xmlns:wp14="http://schemas.microsoft.com/office/word/2010/wordprocessingDrawing" xmlns:wp="http://schemas.openxmlformats.org/drawingml/2006/wordprocessingDrawing" xmlns:w10="urn:schemas-microsoft-com:office:word" xmlns:w="http://schemas.openxmlformats.org/wordprocessingml/2006/main" xmlns:w14="http://schemas.microsoft.com/office/word/2010/wordml" xmlns:w15="http://schemas.microsoft.com/office/word/2012/wordml" xmlns:w16se="http://schemas.microsoft.com/office/word/2015/wordml/symex" xmlns:wpg="http://schemas.microsoft.com/office/word/2010/wordprocessingGroup" xmlns:wpi="http://schemas.microsoft.com/office/word/2010/wordprocessingInk" xmlns:wne="http://schemas.microsoft.com/office/word/2006/wordml" xmlns:wps="http://schemas.microsoft.com/office/word/2010/wordprocessingShape" mc:Ignorable="w14 w15 w16se wp14">
+<w:numbering xmlns:wpc="http://schemas.microsoft.com/office/word/2010/wordprocessingCanvas" xmlns:cx="http://schemas.microsoft.com/office/drawing/2014/chartex" xmlns:cx1="http://schemas.microsoft.com/office/drawing/2015/9/8/chartex" xmlns:cx2="http://schemas.microsoft.com/office/drawing/2015/10/21/chartex" xmlns:cx3="http://schemas.microsoft.com/office/drawing/2016/5/9/chartex" xmlns:cx4="http://schemas.microsoft.com/office/drawing/2016/5/10/chartex" xmlns:cx5="http://schemas.microsoft.com/office/drawing/2016/5/11/chartex" xmlns:cx6="http://schemas.microsoft.com/office/drawing/2016/5/12/chartex" xmlns:cx7="http://schemas.microsoft.com/office/drawing/2016/5/13/chartex" xmlns:cx8="http://schemas.microsoft.com/office/drawing/2016/5/14/chartex" xmlns:mc="http://schemas.openxmlformats.org/markup-compatibility/2006" xmlns:aink="http://schemas.microsoft.com/office/drawing/2016/ink" xmlns:am3d="http://schemas.microsoft.com/office/drawing/2017/model3d" xmlns:o="urn:schemas-microsoft-com:office:office" xmlns:oel="http://schemas.microsoft.com/office/2019/extlst" xmlns:r="http://schemas.openxmlformats.org/officeDocument/2006/relationships" xmlns:m="http://schemas.openxmlformats.org/officeDocument/2006/math" xmlns:v="urn:schemas-microsoft-com:vml" xmlns:wp14="http://schemas.microsoft.com/office/word/2010/wordprocessingDrawing" xmlns:wp="http://schemas.openxmlformats.org/drawingml/2006/wordprocessingDrawing" xmlns:w10="urn:schemas-microsoft-com:office:word" xmlns:w="http://schemas.openxmlformats.org/wordprocessingml/2006/main" xmlns:w14="http://schemas.microsoft.com/office/word/2010/wordml" xmlns:w15="http://schemas.microsoft.com/office/word/2012/wordml" xmlns:w16cex="http://schemas.microsoft.com/office/word/2018/wordml/cex" xmlns:w16cid="http://schemas.microsoft.com/office/word/2016/wordml/cid" xmlns:w16="http://schemas.microsoft.com/office/word/2018/wordml" xmlns:w16du="http://schemas.microsoft.com/office/word/2023/wordml/word16du" xmlns:w16sdtdh="http://schemas.microsoft.com/office/word/2020/wordml/sdtdatahash" xmlns:w16se="http://schemas.microsoft.com/office/word/2015/wordml/symex" xmlns:wpg="http://schemas.microsoft.com/office/word/2010/wordprocessingGroup" xmlns:wpi="http://schemas.microsoft.com/office/word/2010/wordprocessingInk" xmlns:wne="http://schemas.microsoft.com/office/word/2006/wordml" xmlns:wps="http://schemas.microsoft.com/office/word/2010/wordprocessingShape" mc:Ignorable="w14 w15 w16se w16cid w16 w16cex w16sdtdh wp14">
   <w:abstractNum w:abstractNumId="0" w15:restartNumberingAfterBreak="0">
     <w:nsid w:val="05653166"/>
     <w:multiLevelType w:val="hybridMultilevel"/>
@@ -835,20 +965,20 @@
       </w:pPr>
     </w:lvl>
   </w:abstractNum>
-  <w:num w:numId="1">
+  <w:num w:numId="1" w16cid:durableId="2107604843">
     <w:abstractNumId w:val="2"/>
   </w:num>
-  <w:num w:numId="2">
+  <w:num w:numId="2" w16cid:durableId="1772507112">
     <w:abstractNumId w:val="1"/>
   </w:num>
-  <w:num w:numId="3">
+  <w:num w:numId="3" w16cid:durableId="1731537697">
     <w:abstractNumId w:val="0"/>
   </w:num>
 </w:numbering>
 </file>
 
 <file path=word/styles.xml><?xml version="1.0" encoding="utf-8"?>
-<w:styles xmlns:mc="http://schemas.openxmlformats.org/markup-compatibility/2006" xmlns:r="http://schemas.openxmlformats.org/officeDocument/2006/relationships" xmlns:w="http://schemas.openxmlformats.org/wordprocessingml/2006/main" xmlns:w14="http://schemas.microsoft.com/office/word/2010/wordml" xmlns:w15="http://schemas.microsoft.com/office/word/2012/wordml" xmlns:w16se="http://schemas.microsoft.com/office/word/2015/wordml/symex" mc:Ignorable="w14 w15 w16se">
+<w:styles xmlns:mc="http://schemas.openxmlformats.org/markup-compatibility/2006" xmlns:r="http://schemas.openxmlformats.org/officeDocument/2006/relationships" xmlns:w="http://schemas.openxmlformats.org/wordprocessingml/2006/main" xmlns:w14="http://schemas.microsoft.com/office/word/2010/wordml" xmlns:w15="http://schemas.microsoft.com/office/word/2012/wordml" xmlns:w16cex="http://schemas.microsoft.com/office/word/2018/wordml/cex" xmlns:w16cid="http://schemas.microsoft.com/office/word/2016/wordml/cid" xmlns:w16="http://schemas.microsoft.com/office/word/2018/wordml" xmlns:w16sdtdh="http://schemas.microsoft.com/office/word/2020/wordml/sdtdatahash" xmlns:w16se="http://schemas.microsoft.com/office/word/2015/wordml/symex" mc:Ignorable="w14 w15 w16se w16cid w16 w16cex w16sdtdh">
   <w:docDefaults>
     <w:rPrDefault>
       <w:rPr>
@@ -864,7 +994,7 @@
       </w:pPr>
     </w:pPrDefault>
   </w:docDefaults>
-  <w:latentStyles w:defLockedState="0" w:defUIPriority="99" w:defSemiHidden="0" w:defUnhideWhenUsed="0" w:defQFormat="0" w:count="371">
+  <w:latentStyles w:defLockedState="0" w:defUIPriority="99" w:defSemiHidden="0" w:defUnhideWhenUsed="0" w:defQFormat="0" w:count="376">
     <w:lsdException w:name="Normal" w:uiPriority="0" w:qFormat="1"/>
     <w:lsdException w:name="heading 1" w:uiPriority="9" w:qFormat="1"/>
     <w:lsdException w:name="heading 2" w:semiHidden="1" w:uiPriority="9" w:unhideWhenUsed="1" w:qFormat="1"/>
@@ -970,7 +1100,6 @@
     <w:lsdException w:name="HTML Sample" w:semiHidden="1" w:unhideWhenUsed="1"/>
     <w:lsdException w:name="HTML Typewriter" w:semiHidden="1" w:unhideWhenUsed="1"/>
     <w:lsdException w:name="HTML Variable" w:semiHidden="1" w:unhideWhenUsed="1"/>
-    <w:lsdException w:name="Normal Table" w:semiHidden="1" w:unhideWhenUsed="1"/>
     <w:lsdException w:name="annotation subject" w:semiHidden="1" w:unhideWhenUsed="1"/>
     <w:lsdException w:name="No List" w:semiHidden="1" w:unhideWhenUsed="1"/>
     <w:lsdException w:name="Outline List 1" w:semiHidden="1" w:unhideWhenUsed="1"/>
@@ -1013,11 +1142,8 @@
     <w:lsdException w:name="Table Contemporary" w:semiHidden="1" w:unhideWhenUsed="1"/>
     <w:lsdException w:name="Table Elegant" w:semiHidden="1" w:unhideWhenUsed="1"/>
     <w:lsdException w:name="Table Professional" w:semiHidden="1" w:unhideWhenUsed="1"/>
-    <w:lsdException w:name="Table Subtle 1" w:semiHidden="1" w:unhideWhenUsed="1"/>
     <w:lsdException w:name="Table Subtle 2" w:semiHidden="1" w:unhideWhenUsed="1"/>
     <w:lsdException w:name="Table Web 1" w:semiHidden="1" w:unhideWhenUsed="1"/>
-    <w:lsdException w:name="Table Web 2" w:semiHidden="1" w:unhideWhenUsed="1"/>
-    <w:lsdException w:name="Table Web 3" w:semiHidden="1" w:unhideWhenUsed="1"/>
     <w:lsdException w:name="Balloon Text" w:semiHidden="1" w:unhideWhenUsed="1"/>
     <w:lsdException w:name="Table Grid" w:uiPriority="39"/>
     <w:lsdException w:name="Table Theme" w:semiHidden="1" w:unhideWhenUsed="1"/>
@@ -1236,6 +1362,11 @@
     <w:lsdException w:name="List Table 5 Dark Accent 6" w:uiPriority="50"/>
     <w:lsdException w:name="List Table 6 Colorful Accent 6" w:uiPriority="51"/>
     <w:lsdException w:name="List Table 7 Colorful Accent 6" w:uiPriority="52"/>
+    <w:lsdException w:name="Mention" w:semiHidden="1" w:unhideWhenUsed="1"/>
+    <w:lsdException w:name="Smart Hyperlink" w:semiHidden="1" w:unhideWhenUsed="1"/>
+    <w:lsdException w:name="Hashtag" w:semiHidden="1" w:unhideWhenUsed="1"/>
+    <w:lsdException w:name="Unresolved Mention" w:semiHidden="1" w:unhideWhenUsed="1"/>
+    <w:lsdException w:name="Smart Link" w:semiHidden="1" w:unhideWhenUsed="1"/>
   </w:latentStyles>
   <w:style w:type="paragraph" w:default="1" w:styleId="Norml">
     <w:name w:val="Normal"/>

</xml_diff>